<commit_message>
complete comment handling Hardwarezone robot and sammyboy robot and daily status document
</commit_message>
<xml_diff>
--- a/Senira/RobotsDocument2.docx
+++ b/Senira/RobotsDocument2.docx
@@ -237,15 +237,7 @@
           <w:noProof/>
           <w:lang w:val="en-US"/>
         </w:rPr>
-        <w:t xml:space="preserve">Assign Avatar Id - V 1.0 - Write Log - Assign Original Profile URL - Open Event Ids - Extract Event Id - Close Window - Change Proxy - Repeat[1] - Load Page - Assign Variable - Assign Variable - Extract Kapow Server - Extract Entityt Repository - Extract MCI Events Repository - Extract Document Repository - Extract Node Server - (Unnamed Try step) - Test Value - Repeat[5] - Change Proxy - Call REST Web Service - Open Proxy JSON - Extract IP - Extract Port - Extract User Name - Extract Password - Change Proxy - Change Proxy - Load Page - (Unnamed Try step) - (Unnamed Try step) - Change Proxy - (Unnamed Try step) - Test Value - (Unnamed Try step) - Test Value - Repeat[1] - (Unnamed Try step) - Test Value - (Unnamed Try step) - Call REST Web Service - Write Log - Open </w:t>
-      </w:r>
-      <w:r>
-        <w:rPr>
-          <w:noProof/>
-          <w:lang w:val="en-US"/>
-        </w:rPr>
-        <w:lastRenderedPageBreak/>
-        <w:t>Avatar - Extract User Name - Extract Password - Extract Avatar Id - Extract IP - Extract Port - Extract User Name - Extract Password - Close Window - (Unnamed Try step) - Test Value - Change Proxy - Load Page - (Unnamed Try step) - Enter Text - Enter Password - Click Log In - Change Proxy - Load Page - Assign Variable - Assign Variable - (Unnamed Try step) - Test Value - Load Page - Call REST Web Service - (Unnamed Try step) - Click About - (Unnamed Try step) - Extract Entity1Photo - Extract Entity 1 Name - Assign Variable - New Window - Load Page - Extract Profile JSON - Close Window - Open Profile JSON - Extract Author Profile ID - Close Window - Call REST Web Service - Assign DocumentsCount - (Unnamed Try step) - Test Value - Assign WebSerivce Input - Call REST Web Service - Assign Variable - Open Variable - Set JSON - Set JSON - Set JSON - Set JSON - Set JSON - Set JSON - Set JSON - (Unnamed Try step) - Call REST Web Service - Assign DocumentsCount - Open Variable - Extract Entity JSON - Open Variable - (Unnamed Try step) - Write Log - Call REST Web Service - Load Page - (Unnamed Try step) - (Unnamed Try step) - Test Value - Load Page - Extract Entity 1 - Click Timeline - (Unnamed Try step) - Test Value - Repeat[2] - (Unnamed Try step) - (Unnamed Try step) - For Each Tag[1] - Extract Title - (Unnamed Try step) - Extract Full Story - Extract URL - Assign Variable - New Window - Load Page - (Unnamed Try step) - (Unnamed Try step) - Extract Publish Date - Close Window - Extract Date String - Set Current Window</w:t>
+        <w:t>Assign Avatar Id - V 1.0 - Write Log - Assign Original Profile URL - Open Event Ids - Extract Event Id - Close Window - Change Proxy - Repeat[1] - Load Page - Assign Variable - Assign Variable - Extract Kapow Server - Extract Entityt Repository - Extract MCI Events Repository - Extract Document Repository - Extract Node Server - (Unnamed Try step) - Test Value - Repeat[5] - Change Proxy - Call REST Web Service - Open Proxy JSON - Extract IP - Extract Port - Extract User Name - Extract Password - Change Proxy - Change Proxy - Load Page - (Unnamed Try step) - (Unnamed Try step) - Change Proxy - (Unnamed Try step) - Test Value - (Unnamed Try step) - Test Value - Repeat[1] - (Unnamed Try step) - Test Value - (Unnamed Try step) - Call REST Web Service - Write Log - Open Avatar - Extract User Name - Extract Password - Extract Avatar Id - Extract IP - Extract Port - Extract User Name - Extract Password - Close Window - (Unnamed Try step) - Test Value - Change Proxy - Load Page - (Unnamed Try step) - Enter Text - Enter Password - Click Log In - Change Proxy - Load Page - Assign Variable - Assign Variable - (Unnamed Try step) - Test Value - Load Page - Call REST Web Service - (Unnamed Try step) - Click About - (Unnamed Try step) - Extract Entity1Photo - Extract Entity 1 Name - Assign Variable - New Window - Load Page - Extract Profile JSON - Close Window - Open Profile JSON - Extract Author Profile ID - Close Window - Call REST Web Service - Assign DocumentsCount - (Unnamed Try step) - Test Value - Assign WebSerivce Input - Call REST Web Service - Assign Variable - Open Variable - Set JSON - Set JSON - Set JSON - Set JSON - Set JSON - Set JSON - Set JSON - (Unnamed Try step) - Call REST Web Service - Assign DocumentsCount - Open Variable - Extract Entity JSON - Open Variable - (Unnamed Try step) - Write Log - Call REST Web Service - Load Page - (Unnamed Try step) - (Unnamed Try step) - Test Value - Load Page - Extract Entity 1 - Click Timeline - (Unnamed Try step) - Test Value - Repeat[2] - (Unnamed Try step) - (Unnamed Try step) - For Each Tag[1] - Extract Title - (Unnamed Try step) - Extract Full Story - Extract URL - Assign Variable - New Window - Load Page - (Unnamed Try step) - (Unnamed Try step) - Extract Publish Date - Close Window - Extract Date String - Set Current Window</w:t>
       </w:r>
     </w:p>
     <w:p>
@@ -350,6 +342,7 @@
           <w:u w:val="single"/>
           <w:lang w:eastAsia="en-SG"/>
         </w:rPr>
+        <w:lastRenderedPageBreak/>
         <w:t>Instagram robot</w:t>
       </w:r>
     </w:p>
@@ -937,6 +930,7 @@
           <w:color w:val="000000"/>
           <w:lang w:eastAsia="en-SG"/>
         </w:rPr>
+        <w:lastRenderedPageBreak/>
         <w:t>Entityt</w:t>
       </w:r>
       <w:proofErr w:type="spellEnd"/>
@@ -1183,6 +1177,52 @@
           <w:lang w:val="en-US"/>
         </w:rPr>
         <w:t>It is working properly.</w:t>
+      </w:r>
+    </w:p>
+    <w:p>
+      <w:pPr>
+        <w:rPr>
+          <w:sz w:val="36"/>
+          <w:szCs w:val="36"/>
+          <w:u w:val="single"/>
+          <w:lang w:val="en-US"/>
+        </w:rPr>
+      </w:pPr>
+      <w:r>
+        <w:rPr>
+          <w:sz w:val="36"/>
+          <w:szCs w:val="36"/>
+          <w:u w:val="single"/>
+          <w:lang w:val="en-US"/>
+        </w:rPr>
+        <w:t>Viva robot</w:t>
+      </w:r>
+    </w:p>
+    <w:p>
+      <w:pPr>
+        <w:rPr>
+          <w:lang w:val="en-US"/>
+        </w:rPr>
+      </w:pPr>
+      <w:r>
+        <w:rPr>
+          <w:lang w:val="en-US"/>
+        </w:rPr>
+        <w:t xml:space="preserve">It is working sometimes. But </w:t>
+      </w:r>
+      <w:proofErr w:type="gramStart"/>
+      <w:r>
+        <w:rPr>
+          <w:lang w:val="en-US"/>
+        </w:rPr>
+        <w:t>sometime</w:t>
+      </w:r>
+      <w:proofErr w:type="gramEnd"/>
+      <w:r>
+        <w:rPr>
+          <w:lang w:val="en-US"/>
+        </w:rPr>
+        <w:t xml:space="preserve"> it generate some error. In that errors are going down another time debug the robot.</w:t>
       </w:r>
       <w:bookmarkStart w:id="0" w:name="_GoBack"/>
       <w:bookmarkEnd w:id="0"/>

</xml_diff>